<commit_message>
Update architecture files for the core application.
Remove revenue cloud.

Signed-off-by: Jerome Benoit <jerome.benoit@sap.com>
</commit_message>
<xml_diff>
--- a/archi/eMobility Threat Modelling.docx
+++ b/archi/eMobility Threat Modelling.docx
@@ -40,10 +40,10 @@
             <v:path o:extrusionok="f" gradientshapeok="t" o:connecttype="rect"/>
             <o:lock v:ext="edit" aspectratio="t"/>
           </v:shapetype>
-          <v:shape id="_x0000_i1030" type="#_x0000_t75" style="width:453pt;height:292.8pt" o:ole="">
+          <v:shape id="_x0000_i1028" type="#_x0000_t75" style="width:453.25pt;height:293.1pt" o:ole="">
             <v:imagedata r:id="rId8" o:title=""/>
           </v:shape>
-          <o:OLEObject Type="Embed" ProgID="Visio.Drawing.15" ShapeID="_x0000_i1030" DrawAspect="Content" ObjectID="_1632219339" r:id="rId9"/>
+          <o:OLEObject Type="Embed" ProgID="Visio.Drawing.15" ShapeID="_x0000_i1028" DrawAspect="Content" ObjectID="_1632234521" r:id="rId9"/>
         </w:object>
       </w:r>
       <w:bookmarkEnd w:id="0"/>
@@ -3883,7 +3883,7 @@
 </file>
 
 <file path=customXml/itemProps1.xml><?xml version="1.0" encoding="utf-8"?>
-<ds:datastoreItem xmlns:ds="http://schemas.openxmlformats.org/officeDocument/2006/customXml" ds:itemID="{0B5DC799-1286-45F0-ADDD-6F2297113885}">
+<ds:datastoreItem xmlns:ds="http://schemas.openxmlformats.org/officeDocument/2006/customXml" ds:itemID="{D1B6398C-542B-46C9-B8C3-8B87DD8F75CF}">
   <ds:schemaRefs>
     <ds:schemaRef ds:uri="http://schemas.openxmlformats.org/officeDocument/2006/bibliography"/>
   </ds:schemaRefs>

</xml_diff>